<commit_message>
đặc tả use case nghiệp vụ
</commit_message>
<xml_diff>
--- a/Nghiepvu_QLCaPhe.docx
+++ b/Nghiepvu_QLCaPhe.docx
@@ -1,6 +1,6 @@
 
 <file path=word/document.xml><?xml version="1.0" encoding="utf-8"?>
-<w:document xmlns:wpc="http://schemas.microsoft.com/office/word/2010/wordprocessingCanvas" xmlns:cx="http://schemas.microsoft.com/office/drawing/2014/chartex" xmlns:cx1="http://schemas.microsoft.com/office/drawing/2015/9/8/chartex" xmlns:cx2="http://schemas.microsoft.com/office/drawing/2015/10/21/chartex" xmlns:cx3="http://schemas.microsoft.com/office/drawing/2016/5/9/chartex" xmlns:cx4="http://schemas.microsoft.com/office/drawing/2016/5/10/chartex" xmlns:cx5="http://schemas.microsoft.com/office/drawing/2016/5/11/chartex" xmlns:cx6="http://schemas.microsoft.com/office/drawing/2016/5/12/chartex" xmlns:cx7="http://schemas.microsoft.com/office/drawing/2016/5/13/chartex" xmlns:cx8="http://schemas.microsoft.com/office/drawing/2016/5/14/chartex" xmlns:mc="http://schemas.openxmlformats.org/markup-compatibility/2006" xmlns:aink="http://schemas.microsoft.com/office/drawing/2016/ink" xmlns:am3d="http://schemas.microsoft.com/office/drawing/2017/model3d" xmlns:o="urn:schemas-microsoft-com:office:office" xmlns:oel="http://schemas.microsoft.com/office/2019/extlst" xmlns:r="http://schemas.openxmlformats.org/officeDocument/2006/relationships" xmlns:m="http://schemas.openxmlformats.org/officeDocument/2006/math" xmlns:v="urn:schemas-microsoft-com:vml" xmlns:wp14="http://schemas.microsoft.com/office/word/2010/wordprocessingDrawing" xmlns:wp="http://schemas.openxmlformats.org/drawingml/2006/wordprocessingDrawing" xmlns:w10="urn:schemas-microsoft-com:office:word" xmlns:w="http://schemas.openxmlformats.org/wordprocessingml/2006/main" xmlns:w14="http://schemas.microsoft.com/office/word/2010/wordml" xmlns:w15="http://schemas.microsoft.com/office/word/2012/wordml" xmlns:w16cex="http://schemas.microsoft.com/office/word/2018/wordml/cex" xmlns:w16cid="http://schemas.microsoft.com/office/word/2016/wordml/cid" xmlns:w16="http://schemas.microsoft.com/office/word/2018/wordml" xmlns:w16du="http://schemas.microsoft.com/office/word/2023/wordml/word16du" xmlns:w16sdtdh="http://schemas.microsoft.com/office/word/2020/wordml/sdtdatahash" xmlns:w16se="http://schemas.microsoft.com/office/word/2015/wordml/symex" xmlns:wpg="http://schemas.microsoft.com/office/word/2010/wordprocessingGroup" xmlns:wpi="http://schemas.microsoft.com/office/word/2010/wordprocessingInk" xmlns:wne="http://schemas.microsoft.com/office/word/2006/wordml" xmlns:wps="http://schemas.microsoft.com/office/word/2010/wordprocessingShape" mc:Ignorable="w14 w15 w16se w16cid w16 w16cex w16sdtdh w16du wp14">
+<w:document xmlns:wpc="http://schemas.microsoft.com/office/word/2010/wordprocessingCanvas" xmlns:cx="http://schemas.microsoft.com/office/drawing/2014/chartex" xmlns:mc="http://schemas.openxmlformats.org/markup-compatibility/2006" xmlns:o="urn:schemas-microsoft-com:office:office" xmlns:r="http://schemas.openxmlformats.org/officeDocument/2006/relationships" xmlns:m="http://schemas.openxmlformats.org/officeDocument/2006/math" xmlns:v="urn:schemas-microsoft-com:vml" xmlns:wp14="http://schemas.microsoft.com/office/word/2010/wordprocessingDrawing" xmlns:wp="http://schemas.openxmlformats.org/drawingml/2006/wordprocessingDrawing" xmlns:w10="urn:schemas-microsoft-com:office:word" xmlns:w="http://schemas.openxmlformats.org/wordprocessingml/2006/main" xmlns:w14="http://schemas.microsoft.com/office/word/2010/wordml" xmlns:w15="http://schemas.microsoft.com/office/word/2012/wordml" xmlns:w16se="http://schemas.microsoft.com/office/word/2015/wordml/symex" xmlns:wpg="http://schemas.microsoft.com/office/word/2010/wordprocessingGroup" xmlns:wpi="http://schemas.microsoft.com/office/word/2010/wordprocessingInk" xmlns:wne="http://schemas.microsoft.com/office/word/2006/wordml" xmlns:wps="http://schemas.microsoft.com/office/word/2010/wordprocessingShape" mc:Ignorable="w14 w15 w16se wp14">
   <w:body>
     <w:p>
       <w:pPr>
@@ -636,45 +636,25 @@
       <w:r>
         <w:t xml:space="preserve">Hình </w:t>
       </w:r>
-      <w:r>
-        <w:fldChar w:fldCharType="begin"/>
-      </w:r>
-      <w:r>
-        <w:instrText xml:space="preserve"> STYLEREF 1 \s </w:instrText>
-      </w:r>
-      <w:r>
-        <w:fldChar w:fldCharType="separate"/>
-      </w:r>
-      <w:r>
-        <w:rPr>
-          <w:noProof/>
-        </w:rPr>
-        <w:t>1</w:t>
-      </w:r>
-      <w:r>
-        <w:fldChar w:fldCharType="end"/>
-      </w:r>
+      <w:fldSimple w:instr=" STYLEREF 1 \s ">
+        <w:r>
+          <w:rPr>
+            <w:noProof/>
+          </w:rPr>
+          <w:t>1</w:t>
+        </w:r>
+      </w:fldSimple>
       <w:r>
         <w:t>.</w:t>
       </w:r>
-      <w:r>
-        <w:fldChar w:fldCharType="begin"/>
-      </w:r>
-      <w:r>
-        <w:instrText xml:space="preserve"> SEQ Hình \* ARABIC \s 1 </w:instrText>
-      </w:r>
-      <w:r>
-        <w:fldChar w:fldCharType="separate"/>
-      </w:r>
-      <w:r>
-        <w:rPr>
-          <w:noProof/>
-        </w:rPr>
-        <w:t>1</w:t>
-      </w:r>
-      <w:r>
-        <w:fldChar w:fldCharType="end"/>
-      </w:r>
+      <w:fldSimple w:instr=" SEQ Hình \* ARABIC \s 1 ">
+        <w:r>
+          <w:rPr>
+            <w:noProof/>
+          </w:rPr>
+          <w:t>1</w:t>
+        </w:r>
+      </w:fldSimple>
       <w:r>
         <w:t>. Sơ đồ tổ chức của hệ thống</w:t>
       </w:r>
@@ -779,6 +759,960 @@
       </w:r>
     </w:p>
     <w:p/>
+    <w:p>
+      <w:r>
+        <w:t>MÔ HÌNH HÓA QUY TRÌNH NGHIỆP VỤ</w:t>
+      </w:r>
+    </w:p>
+    <w:p>
+      <w:pPr>
+        <w:pStyle w:val="ListParagraph"/>
+        <w:numPr>
+          <w:ilvl w:val="0"/>
+          <w:numId w:val="8"/>
+        </w:numPr>
+      </w:pPr>
+      <w:r>
+        <w:t>Mô hình hóa quy trình đặt món</w:t>
+      </w:r>
+    </w:p>
+    <w:tbl>
+      <w:tblPr>
+        <w:tblStyle w:val="TableGrid"/>
+        <w:tblW w:w="0" w:type="auto"/>
+        <w:tblInd w:w="720" w:type="dxa"/>
+        <w:tblLook w:val="04A0" w:firstRow="1" w:lastRow="0" w:firstColumn="1" w:lastColumn="0" w:noHBand="0" w:noVBand="1"/>
+      </w:tblPr>
+      <w:tblGrid>
+        <w:gridCol w:w="8630"/>
+      </w:tblGrid>
+      <w:tr>
+        <w:tc>
+          <w:tcPr>
+            <w:tcW w:w="9350" w:type="dxa"/>
+          </w:tcPr>
+          <w:p>
+            <w:pPr>
+              <w:pStyle w:val="ListParagraph"/>
+              <w:ind w:left="0" w:firstLine="0"/>
+            </w:pPr>
+            <w:r>
+              <w:lastRenderedPageBreak/>
+              <w:t>Use</w:t>
+            </w:r>
+            <w:r>
+              <w:t xml:space="preserve"> </w:t>
+            </w:r>
+            <w:r>
+              <w:t>case nghiệp vụ: Đặt món</w:t>
+            </w:r>
+          </w:p>
+          <w:p>
+            <w:pPr>
+              <w:pStyle w:val="ListParagraph"/>
+              <w:ind w:left="0" w:firstLine="0"/>
+            </w:pPr>
+            <w:r>
+              <w:t>Use</w:t>
+            </w:r>
+            <w:r>
+              <w:t xml:space="preserve"> </w:t>
+            </w:r>
+            <w:r>
+              <w:t>case bắt đầu khi có khách đến quán. Mục đích của use</w:t>
+            </w:r>
+            <w:r>
+              <w:t xml:space="preserve"> </w:t>
+            </w:r>
+            <w:r>
+              <w:t>case nhằm cung cấp quy trình xử lý đặt món.</w:t>
+            </w:r>
+          </w:p>
+        </w:tc>
+      </w:tr>
+      <w:tr>
+        <w:tc>
+          <w:tcPr>
+            <w:tcW w:w="9350" w:type="dxa"/>
+          </w:tcPr>
+          <w:p>
+            <w:pPr>
+              <w:pStyle w:val="ListParagraph"/>
+              <w:ind w:left="0" w:firstLine="0"/>
+            </w:pPr>
+            <w:r>
+              <w:t>Các dòng cơ bản:</w:t>
+            </w:r>
+          </w:p>
+          <w:p>
+            <w:pPr>
+              <w:pStyle w:val="ListParagraph"/>
+              <w:numPr>
+                <w:ilvl w:val="0"/>
+                <w:numId w:val="9"/>
+              </w:numPr>
+            </w:pPr>
+            <w:r>
+              <w:t>Khách hàng yêu cầu đặt món.</w:t>
+            </w:r>
+          </w:p>
+          <w:p>
+            <w:pPr>
+              <w:pStyle w:val="ListParagraph"/>
+              <w:numPr>
+                <w:ilvl w:val="0"/>
+                <w:numId w:val="9"/>
+              </w:numPr>
+            </w:pPr>
+            <w:r>
+              <w:t>Nhân viên bán hàng tiếp nhận yêu cầu đặt món.</w:t>
+            </w:r>
+          </w:p>
+          <w:p>
+            <w:pPr>
+              <w:pStyle w:val="ListParagraph"/>
+              <w:numPr>
+                <w:ilvl w:val="0"/>
+                <w:numId w:val="9"/>
+              </w:numPr>
+            </w:pPr>
+            <w:r>
+              <w:t>Nhân viên bán hàng kiểm tra thông tin các món mà khách hàng đặt.</w:t>
+            </w:r>
+          </w:p>
+          <w:p>
+            <w:pPr>
+              <w:pStyle w:val="ListParagraph"/>
+              <w:numPr>
+                <w:ilvl w:val="0"/>
+                <w:numId w:val="9"/>
+              </w:numPr>
+            </w:pPr>
+            <w:r>
+              <w:t xml:space="preserve">Nhân viên bán hàng </w:t>
+            </w:r>
+            <w:r>
+              <w:t>lập hóa đơn.</w:t>
+            </w:r>
+          </w:p>
+          <w:p>
+            <w:pPr>
+              <w:pStyle w:val="ListParagraph"/>
+              <w:numPr>
+                <w:ilvl w:val="0"/>
+                <w:numId w:val="9"/>
+              </w:numPr>
+            </w:pPr>
+            <w:r>
+              <w:t>Nhân viên bán hàng in hóa đơn và gửi đến khách hàng.</w:t>
+            </w:r>
+          </w:p>
+          <w:p>
+            <w:pPr>
+              <w:pStyle w:val="ListParagraph"/>
+              <w:numPr>
+                <w:ilvl w:val="0"/>
+                <w:numId w:val="9"/>
+              </w:numPr>
+            </w:pPr>
+            <w:r>
+              <w:t>Nhân viên bán hàng thu tiền khách hàng thanh toán.</w:t>
+            </w:r>
+          </w:p>
+        </w:tc>
+      </w:tr>
+      <w:tr>
+        <w:tc>
+          <w:tcPr>
+            <w:tcW w:w="9350" w:type="dxa"/>
+          </w:tcPr>
+          <w:p>
+            <w:pPr>
+              <w:pStyle w:val="ListParagraph"/>
+              <w:ind w:left="0" w:firstLine="0"/>
+            </w:pPr>
+            <w:r>
+              <w:t>Các dòng thay thế</w:t>
+            </w:r>
+            <w:r>
+              <w:t>:</w:t>
+            </w:r>
+          </w:p>
+          <w:p>
+            <w:pPr>
+              <w:pStyle w:val="ListParagraph"/>
+              <w:numPr>
+                <w:ilvl w:val="0"/>
+                <w:numId w:val="7"/>
+              </w:numPr>
+            </w:pPr>
+            <w:r>
+              <w:t>Xử lý tại bước 3: Nếu hết món thì nhân viên bán hàng sẽ liên hệ với khách hàng và đề xuấ</w:t>
+            </w:r>
+            <w:r>
+              <w:t>t món khác, nếu khách không đồng ý thì hủy đặt món, nếu khách đồng ý thì thực hiện bước 4.</w:t>
+            </w:r>
+          </w:p>
+          <w:p>
+            <w:pPr>
+              <w:pStyle w:val="ListParagraph"/>
+              <w:numPr>
+                <w:ilvl w:val="0"/>
+                <w:numId w:val="7"/>
+              </w:numPr>
+            </w:pPr>
+            <w:r>
+              <w:t xml:space="preserve">Xử lý tại bước 5: Nếu khách </w:t>
+            </w:r>
+            <w:r>
+              <w:t>hàng kiểm tra hóa đơn có vấn đề sai sót thì liên hệ với nhân viên và quay lại bước 4.</w:t>
+            </w:r>
+          </w:p>
+        </w:tc>
+      </w:tr>
+    </w:tbl>
+    <w:p>
+      <w:pPr>
+        <w:pStyle w:val="ListParagraph"/>
+        <w:numPr>
+          <w:ilvl w:val="0"/>
+          <w:numId w:val="8"/>
+        </w:numPr>
+      </w:pPr>
+      <w:r>
+        <w:t xml:space="preserve">Mô hình hóa quy trình </w:t>
+      </w:r>
+      <w:r>
+        <w:t>thanh toán</w:t>
+      </w:r>
+    </w:p>
+    <w:tbl>
+      <w:tblPr>
+        <w:tblStyle w:val="TableGrid"/>
+        <w:tblW w:w="0" w:type="auto"/>
+        <w:tblInd w:w="720" w:type="dxa"/>
+        <w:tblLook w:val="04A0" w:firstRow="1" w:lastRow="0" w:firstColumn="1" w:lastColumn="0" w:noHBand="0" w:noVBand="1"/>
+      </w:tblPr>
+      <w:tblGrid>
+        <w:gridCol w:w="8630"/>
+      </w:tblGrid>
+      <w:tr>
+        <w:tc>
+          <w:tcPr>
+            <w:tcW w:w="9350" w:type="dxa"/>
+          </w:tcPr>
+          <w:p>
+            <w:pPr>
+              <w:pStyle w:val="ListParagraph"/>
+              <w:ind w:left="0" w:firstLine="0"/>
+            </w:pPr>
+            <w:r>
+              <w:t>Use</w:t>
+            </w:r>
+            <w:r>
+              <w:t xml:space="preserve"> </w:t>
+            </w:r>
+            <w:r>
+              <w:t xml:space="preserve">case nghiệp vụ: </w:t>
+            </w:r>
+            <w:r>
+              <w:t>Thanh toán</w:t>
+            </w:r>
+          </w:p>
+          <w:p>
+            <w:pPr>
+              <w:pStyle w:val="ListParagraph"/>
+              <w:ind w:left="0" w:firstLine="0"/>
+            </w:pPr>
+            <w:r>
+              <w:t>Use</w:t>
+            </w:r>
+            <w:r>
+              <w:t xml:space="preserve"> </w:t>
+            </w:r>
+            <w:r>
+              <w:t>case bắt đầ</w:t>
+            </w:r>
+            <w:r>
+              <w:t>u khi nhân viên thu tiền của khách</w:t>
+            </w:r>
+            <w:r>
+              <w:t>. Mục đích của use</w:t>
+            </w:r>
+            <w:r>
+              <w:t xml:space="preserve"> </w:t>
+            </w:r>
+            <w:r>
+              <w:t>case</w:t>
+            </w:r>
+            <w:r>
+              <w:t xml:space="preserve"> nhằm cung cấp quy trình xử lý thanh toán.</w:t>
+            </w:r>
+          </w:p>
+        </w:tc>
+      </w:tr>
+      <w:tr>
+        <w:tc>
+          <w:tcPr>
+            <w:tcW w:w="9350" w:type="dxa"/>
+          </w:tcPr>
+          <w:p>
+            <w:pPr>
+              <w:pStyle w:val="ListParagraph"/>
+              <w:ind w:left="0" w:firstLine="0"/>
+            </w:pPr>
+            <w:r>
+              <w:t>Các dòng cơ bản:</w:t>
+            </w:r>
+          </w:p>
+          <w:p>
+            <w:pPr>
+              <w:pStyle w:val="ListParagraph"/>
+              <w:numPr>
+                <w:ilvl w:val="0"/>
+                <w:numId w:val="10"/>
+              </w:numPr>
+            </w:pPr>
+            <w:r>
+              <w:t>Nhân viên bán hàng nhận yêu cầu thanh toán của khách hàng.</w:t>
+            </w:r>
+          </w:p>
+          <w:p>
+            <w:pPr>
+              <w:pStyle w:val="ListParagraph"/>
+              <w:numPr>
+                <w:ilvl w:val="0"/>
+                <w:numId w:val="10"/>
+              </w:numPr>
+            </w:pPr>
+            <w:r>
+              <w:t xml:space="preserve">Nhân viên bán hàng </w:t>
+            </w:r>
+            <w:r>
+              <w:t>nhận</w:t>
+            </w:r>
+            <w:r>
+              <w:t xml:space="preserve"> tiền</w:t>
+            </w:r>
+            <w:r>
+              <w:t xml:space="preserve"> mặt của khách</w:t>
+            </w:r>
+            <w:r>
+              <w:t>.</w:t>
+            </w:r>
+          </w:p>
+          <w:p>
+            <w:pPr>
+              <w:pStyle w:val="ListParagraph"/>
+              <w:numPr>
+                <w:ilvl w:val="0"/>
+                <w:numId w:val="10"/>
+              </w:numPr>
+            </w:pPr>
+            <w:r>
+              <w:t xml:space="preserve">Nhân viên bán hàng cung cấp thông tin tài </w:t>
+            </w:r>
+            <w:r>
+              <w:t>khoản của quán.</w:t>
+            </w:r>
+          </w:p>
+          <w:p>
+            <w:pPr>
+              <w:pStyle w:val="ListParagraph"/>
+              <w:numPr>
+                <w:ilvl w:val="0"/>
+                <w:numId w:val="10"/>
+              </w:numPr>
+            </w:pPr>
+            <w:r>
+              <w:t>Khách hàng chuyển tiền cho quán.</w:t>
+            </w:r>
+          </w:p>
+          <w:p>
+            <w:pPr>
+              <w:pStyle w:val="ListParagraph"/>
+              <w:numPr>
+                <w:ilvl w:val="0"/>
+                <w:numId w:val="10"/>
+              </w:numPr>
+            </w:pPr>
+            <w:r>
+              <w:t xml:space="preserve">Nhân viên bán hàng </w:t>
+            </w:r>
+            <w:r>
+              <w:t>hoàn tất thanh toán</w:t>
+            </w:r>
+            <w:r>
+              <w:t>.</w:t>
+            </w:r>
+          </w:p>
+        </w:tc>
+      </w:tr>
+      <w:tr>
+        <w:tc>
+          <w:tcPr>
+            <w:tcW w:w="9350" w:type="dxa"/>
+          </w:tcPr>
+          <w:p>
+            <w:pPr>
+              <w:pStyle w:val="ListParagraph"/>
+              <w:ind w:left="0" w:firstLine="0"/>
+            </w:pPr>
+            <w:r>
+              <w:t>Các dòng thay thế:</w:t>
+            </w:r>
+          </w:p>
+          <w:p>
+            <w:pPr>
+              <w:pStyle w:val="ListParagraph"/>
+              <w:numPr>
+                <w:ilvl w:val="0"/>
+                <w:numId w:val="7"/>
+              </w:numPr>
+            </w:pPr>
+            <w:r>
+              <w:t>Xử lý tại bước 1: Nhân viên kiểm tra hình thức thanh toán, nếu là thanh toán tiền mặt thì thực hiện bước 2 bỏ qua bước 3, nếu là thanh toán tiền mặt thì thực hiện bước 3.</w:t>
+            </w:r>
+          </w:p>
+          <w:p>
+            <w:pPr>
+              <w:pStyle w:val="ListParagraph"/>
+              <w:numPr>
+                <w:ilvl w:val="0"/>
+                <w:numId w:val="7"/>
+              </w:numPr>
+            </w:pPr>
+            <w:r>
+              <w:lastRenderedPageBreak/>
+              <w:t>Xử lý tại bước 2: Nhân viên bán hàng kiểm tra số tiền, nếu số tiền không hợp lệ thì yêu cầu khách hàng kiểm tra lại, nếu số tiền hợp lệ thì kiể</w:t>
+            </w:r>
+            <w:r>
+              <w:t xml:space="preserve">m tra </w:t>
+            </w:r>
+            <w:r>
+              <w:t>tiền thừa.</w:t>
+            </w:r>
+            <w:r>
+              <w:t xml:space="preserve"> Nếu có tiền thừa thì thối tiền lại cho khách còn không thì thực hiện bước 5.</w:t>
+            </w:r>
+          </w:p>
+          <w:p>
+            <w:pPr>
+              <w:pStyle w:val="ListParagraph"/>
+              <w:numPr>
+                <w:ilvl w:val="0"/>
+                <w:numId w:val="7"/>
+              </w:numPr>
+            </w:pPr>
+            <w:r>
+              <w:t xml:space="preserve">Xử lý tại bước 4: Kiểm tra thông tin chuyển khoản, nếu hợp </w:t>
+            </w:r>
+            <w:r>
+              <w:t>lệ thì thực hiện bướ</w:t>
+            </w:r>
+            <w:r>
+              <w:t xml:space="preserve">c </w:t>
+            </w:r>
+            <w:r>
+              <w:t>5, nếu không hợp lệ thì quay lại bước 4.</w:t>
+            </w:r>
+          </w:p>
+        </w:tc>
+      </w:tr>
+    </w:tbl>
+    <w:p>
+      <w:pPr>
+        <w:pStyle w:val="ListParagraph"/>
+        <w:numPr>
+          <w:ilvl w:val="0"/>
+          <w:numId w:val="8"/>
+        </w:numPr>
+      </w:pPr>
+      <w:r>
+        <w:lastRenderedPageBreak/>
+        <w:t>Mô hình hóa quy trình nhập hàng</w:t>
+      </w:r>
+    </w:p>
+    <w:tbl>
+      <w:tblPr>
+        <w:tblStyle w:val="TableGrid"/>
+        <w:tblW w:w="0" w:type="auto"/>
+        <w:tblInd w:w="720" w:type="dxa"/>
+        <w:tblLook w:val="04A0" w:firstRow="1" w:lastRow="0" w:firstColumn="1" w:lastColumn="0" w:noHBand="0" w:noVBand="1"/>
+      </w:tblPr>
+      <w:tblGrid>
+        <w:gridCol w:w="8630"/>
+      </w:tblGrid>
+      <w:tr>
+        <w:tc>
+          <w:tcPr>
+            <w:tcW w:w="9350" w:type="dxa"/>
+          </w:tcPr>
+          <w:p>
+            <w:pPr>
+              <w:pStyle w:val="ListParagraph"/>
+              <w:ind w:left="0" w:firstLine="0"/>
+            </w:pPr>
+            <w:r>
+              <w:t>Use case nghiệp vụ: Nhập hàng</w:t>
+            </w:r>
+          </w:p>
+          <w:p>
+            <w:pPr>
+              <w:pStyle w:val="ListParagraph"/>
+              <w:ind w:left="0" w:firstLine="0"/>
+            </w:pPr>
+            <w:r>
+              <w:t xml:space="preserve">Use case bắt đầu khi nhân viên </w:t>
+            </w:r>
+            <w:r>
+              <w:t xml:space="preserve">kho kiểm tra tồn kho </w:t>
+            </w:r>
+            <w:r>
+              <w:t>và gửi danh sách nhập cho nhà cung cấp</w:t>
+            </w:r>
+            <w:r>
+              <w:t xml:space="preserve">. Mục đích của use case nhằm cung cấp quy trình xử lý </w:t>
+            </w:r>
+            <w:r>
+              <w:t>nhập hàng</w:t>
+            </w:r>
+            <w:r>
+              <w:t>.</w:t>
+            </w:r>
+          </w:p>
+        </w:tc>
+      </w:tr>
+      <w:tr>
+        <w:tc>
+          <w:tcPr>
+            <w:tcW w:w="9350" w:type="dxa"/>
+          </w:tcPr>
+          <w:p>
+            <w:pPr>
+              <w:pStyle w:val="ListParagraph"/>
+              <w:ind w:left="0" w:firstLine="0"/>
+            </w:pPr>
+            <w:r>
+              <w:t>Các dòng cơ bản:</w:t>
+            </w:r>
+          </w:p>
+          <w:p>
+            <w:pPr>
+              <w:pStyle w:val="ListParagraph"/>
+              <w:numPr>
+                <w:ilvl w:val="0"/>
+                <w:numId w:val="11"/>
+              </w:numPr>
+            </w:pPr>
+            <w:r>
+              <w:t>Nhân viên kho kiểm tra số lượng tồn kho của nguyên liệu.</w:t>
+            </w:r>
+          </w:p>
+          <w:p>
+            <w:pPr>
+              <w:pStyle w:val="ListParagraph"/>
+              <w:numPr>
+                <w:ilvl w:val="0"/>
+                <w:numId w:val="11"/>
+              </w:numPr>
+            </w:pPr>
+            <w:r>
+              <w:t>Nhân viên kho gửi danh sách nhập kho cho nhà cung cấp.</w:t>
+            </w:r>
+          </w:p>
+          <w:p>
+            <w:pPr>
+              <w:pStyle w:val="ListParagraph"/>
+              <w:numPr>
+                <w:ilvl w:val="0"/>
+                <w:numId w:val="11"/>
+              </w:numPr>
+            </w:pPr>
+            <w:r>
+              <w:t>Nhân viên kho kiểm tra hàng.</w:t>
+            </w:r>
+          </w:p>
+          <w:p>
+            <w:pPr>
+              <w:pStyle w:val="ListParagraph"/>
+              <w:numPr>
+                <w:ilvl w:val="0"/>
+                <w:numId w:val="11"/>
+              </w:numPr>
+            </w:pPr>
+            <w:r>
+              <w:t>Nhân viên kho lập phiếu nhập.</w:t>
+            </w:r>
+          </w:p>
+          <w:p>
+            <w:pPr>
+              <w:pStyle w:val="ListParagraph"/>
+              <w:numPr>
+                <w:ilvl w:val="0"/>
+                <w:numId w:val="11"/>
+              </w:numPr>
+            </w:pPr>
+            <w:r>
+              <w:t>Nhân viên kho in phiếu nhập.</w:t>
+            </w:r>
+          </w:p>
+          <w:p>
+            <w:pPr>
+              <w:pStyle w:val="ListParagraph"/>
+              <w:numPr>
+                <w:ilvl w:val="0"/>
+                <w:numId w:val="11"/>
+              </w:numPr>
+            </w:pPr>
+            <w:r>
+              <w:t>Nhân viên kho thanh toán cho nhà cung cấp.</w:t>
+            </w:r>
+          </w:p>
+          <w:p>
+            <w:pPr>
+              <w:pStyle w:val="ListParagraph"/>
+              <w:numPr>
+                <w:ilvl w:val="0"/>
+                <w:numId w:val="11"/>
+              </w:numPr>
+            </w:pPr>
+            <w:r>
+              <w:t>Nhân viên kho cập nhật lại số lượng tồn kho của nguyên liệu.</w:t>
+            </w:r>
+          </w:p>
+        </w:tc>
+      </w:tr>
+      <w:tr>
+        <w:tc>
+          <w:tcPr>
+            <w:tcW w:w="9350" w:type="dxa"/>
+          </w:tcPr>
+          <w:p>
+            <w:pPr>
+              <w:pStyle w:val="ListParagraph"/>
+              <w:ind w:left="0" w:firstLine="0"/>
+            </w:pPr>
+            <w:r>
+              <w:t>Các dòng thay thế:</w:t>
+            </w:r>
+          </w:p>
+          <w:p>
+            <w:pPr>
+              <w:pStyle w:val="ListParagraph"/>
+              <w:numPr>
+                <w:ilvl w:val="0"/>
+                <w:numId w:val="7"/>
+              </w:numPr>
+            </w:pPr>
+            <w:r>
+              <w:t xml:space="preserve">Xử lý tại bước 3: Nếu hàng có vấn đề thì liên hệ với nhà cung cấp. </w:t>
+            </w:r>
+          </w:p>
+        </w:tc>
+      </w:tr>
+    </w:tbl>
+    <w:p>
+      <w:pPr>
+        <w:pStyle w:val="ListParagraph"/>
+        <w:numPr>
+          <w:ilvl w:val="0"/>
+          <w:numId w:val="8"/>
+        </w:numPr>
+      </w:pPr>
+      <w:r>
+        <w:t>Mô hình hóa quy trình báo cáo</w:t>
+      </w:r>
+    </w:p>
+    <w:tbl>
+      <w:tblPr>
+        <w:tblStyle w:val="TableGrid"/>
+        <w:tblW w:w="0" w:type="auto"/>
+        <w:tblInd w:w="720" w:type="dxa"/>
+        <w:tblLook w:val="04A0" w:firstRow="1" w:lastRow="0" w:firstColumn="1" w:lastColumn="0" w:noHBand="0" w:noVBand="1"/>
+      </w:tblPr>
+      <w:tblGrid>
+        <w:gridCol w:w="8630"/>
+      </w:tblGrid>
+      <w:tr>
+        <w:tc>
+          <w:tcPr>
+            <w:tcW w:w="9350" w:type="dxa"/>
+          </w:tcPr>
+          <w:p>
+            <w:pPr>
+              <w:pStyle w:val="ListParagraph"/>
+              <w:ind w:left="0" w:firstLine="0"/>
+            </w:pPr>
+            <w:r>
+              <w:t>Use case nghiệp vụ: Báo cáo</w:t>
+            </w:r>
+          </w:p>
+          <w:p>
+            <w:pPr>
+              <w:pStyle w:val="ListParagraph"/>
+              <w:ind w:left="0" w:firstLine="0"/>
+            </w:pPr>
+            <w:r>
+              <w:t>Use case bắt đầu khi quản lý lập báo cáo.  Mục đích của use case nhằm cung cấp quy trình báo cáo.</w:t>
+            </w:r>
+          </w:p>
+        </w:tc>
+      </w:tr>
+      <w:tr>
+        <w:tc>
+          <w:tcPr>
+            <w:tcW w:w="9350" w:type="dxa"/>
+          </w:tcPr>
+          <w:p>
+            <w:pPr>
+              <w:pStyle w:val="ListParagraph"/>
+              <w:ind w:left="0" w:firstLine="0"/>
+            </w:pPr>
+            <w:r>
+              <w:t>Các dòng cơ bản:</w:t>
+            </w:r>
+          </w:p>
+          <w:p>
+            <w:pPr>
+              <w:pStyle w:val="ListParagraph"/>
+              <w:numPr>
+                <w:ilvl w:val="0"/>
+                <w:numId w:val="12"/>
+              </w:numPr>
+            </w:pPr>
+            <w:r>
+              <w:t>Quản lý tùy chọn báo cáo (báo cáo theo tháng, báo cáo theo 7 ngày, 30 ngày  trở về trước bắt đầu từ hôm nay).</w:t>
+            </w:r>
+          </w:p>
+          <w:p>
+            <w:pPr>
+              <w:pStyle w:val="ListParagraph"/>
+              <w:numPr>
+                <w:ilvl w:val="0"/>
+                <w:numId w:val="12"/>
+              </w:numPr>
+            </w:pPr>
+            <w:r>
+              <w:t xml:space="preserve">Quản lý thu thập thông tin </w:t>
+            </w:r>
+            <w:r>
+              <w:t>nhập</w:t>
+            </w:r>
+            <w:r>
+              <w:t xml:space="preserve"> hàng.</w:t>
+            </w:r>
+          </w:p>
+          <w:p>
+            <w:pPr>
+              <w:pStyle w:val="ListParagraph"/>
+              <w:numPr>
+                <w:ilvl w:val="0"/>
+                <w:numId w:val="12"/>
+              </w:numPr>
+            </w:pPr>
+            <w:r>
+              <w:t xml:space="preserve">Quản lý thu thập thông tin </w:t>
+            </w:r>
+            <w:r>
+              <w:t>bán</w:t>
+            </w:r>
+            <w:r>
+              <w:t xml:space="preserve"> hàng.</w:t>
+            </w:r>
+          </w:p>
+          <w:p>
+            <w:pPr>
+              <w:pStyle w:val="ListParagraph"/>
+              <w:numPr>
+                <w:ilvl w:val="0"/>
+                <w:numId w:val="12"/>
+              </w:numPr>
+            </w:pPr>
+            <w:r>
+              <w:t xml:space="preserve">Quản lý </w:t>
+            </w:r>
+            <w:r>
+              <w:t>thu thập thông tin tồn kho của nguyên liệu.</w:t>
+            </w:r>
+          </w:p>
+          <w:p>
+            <w:pPr>
+              <w:pStyle w:val="ListParagraph"/>
+              <w:numPr>
+                <w:ilvl w:val="0"/>
+                <w:numId w:val="12"/>
+              </w:numPr>
+            </w:pPr>
+            <w:r>
+              <w:lastRenderedPageBreak/>
+              <w:t>Quản lý thu thập thông tin sản phẩm bán chạy.</w:t>
+            </w:r>
+          </w:p>
+          <w:p>
+            <w:pPr>
+              <w:pStyle w:val="ListParagraph"/>
+              <w:numPr>
+                <w:ilvl w:val="0"/>
+                <w:numId w:val="12"/>
+              </w:numPr>
+            </w:pPr>
+            <w:r>
+              <w:t>Quản lý tiến hành lập báo cáo.</w:t>
+            </w:r>
+          </w:p>
+        </w:tc>
+      </w:tr>
+      <w:tr>
+        <w:tc>
+          <w:tcPr>
+            <w:tcW w:w="9350" w:type="dxa"/>
+          </w:tcPr>
+          <w:p>
+            <w:pPr>
+              <w:pStyle w:val="ListParagraph"/>
+              <w:ind w:left="0" w:firstLine="0"/>
+            </w:pPr>
+          </w:p>
+        </w:tc>
+      </w:tr>
+    </w:tbl>
+    <w:p>
+      <w:pPr>
+        <w:pStyle w:val="ListParagraph"/>
+        <w:numPr>
+          <w:ilvl w:val="0"/>
+          <w:numId w:val="8"/>
+        </w:numPr>
+      </w:pPr>
+      <w:r>
+        <w:t>Mô hình hóa quy trình chấm công</w:t>
+      </w:r>
+    </w:p>
+    <w:tbl>
+      <w:tblPr>
+        <w:tblStyle w:val="TableGrid"/>
+        <w:tblW w:w="0" w:type="auto"/>
+        <w:tblInd w:w="720" w:type="dxa"/>
+        <w:tblLook w:val="04A0" w:firstRow="1" w:lastRow="0" w:firstColumn="1" w:lastColumn="0" w:noHBand="0" w:noVBand="1"/>
+      </w:tblPr>
+      <w:tblGrid>
+        <w:gridCol w:w="8630"/>
+      </w:tblGrid>
+      <w:tr>
+        <w:tc>
+          <w:tcPr>
+            <w:tcW w:w="9350" w:type="dxa"/>
+          </w:tcPr>
+          <w:p>
+            <w:pPr>
+              <w:pStyle w:val="ListParagraph"/>
+              <w:ind w:left="0" w:firstLine="0"/>
+            </w:pPr>
+            <w:r>
+              <w:t>Use case nghiệp vụ:  Chấm công</w:t>
+            </w:r>
+          </w:p>
+          <w:p>
+            <w:pPr>
+              <w:pStyle w:val="ListParagraph"/>
+              <w:ind w:left="0" w:firstLine="0"/>
+            </w:pPr>
+            <w:r>
+              <w:t>Use case bắt đầu</w:t>
+            </w:r>
+            <w:r>
+              <w:t xml:space="preserve"> khi nhân viên đến quán làm việc. </w:t>
+            </w:r>
+            <w:r>
+              <w:t>Mục đích của use case nhằm cung cấp quy trình</w:t>
+            </w:r>
+            <w:r>
+              <w:t xml:space="preserve"> chấm công</w:t>
+            </w:r>
+            <w:r>
+              <w:t>.</w:t>
+            </w:r>
+          </w:p>
+        </w:tc>
+      </w:tr>
+      <w:tr>
+        <w:tc>
+          <w:tcPr>
+            <w:tcW w:w="9350" w:type="dxa"/>
+          </w:tcPr>
+          <w:p>
+            <w:pPr>
+              <w:pStyle w:val="ListParagraph"/>
+              <w:ind w:left="0" w:firstLine="0"/>
+            </w:pPr>
+            <w:r>
+              <w:t>Các dòng cơ bản:</w:t>
+            </w:r>
+          </w:p>
+          <w:p>
+            <w:pPr>
+              <w:pStyle w:val="ListParagraph"/>
+              <w:numPr>
+                <w:ilvl w:val="0"/>
+                <w:numId w:val="13"/>
+              </w:numPr>
+            </w:pPr>
+            <w:r>
+              <w:t>Nhân viên kiểm tra lịch làm việc của mình.</w:t>
+            </w:r>
+          </w:p>
+          <w:p>
+            <w:pPr>
+              <w:pStyle w:val="ListParagraph"/>
+              <w:numPr>
+                <w:ilvl w:val="0"/>
+                <w:numId w:val="13"/>
+              </w:numPr>
+            </w:pPr>
+            <w:r>
+              <w:t>Nhân viên hoàn thành ca làm.</w:t>
+            </w:r>
+          </w:p>
+          <w:p>
+            <w:pPr>
+              <w:pStyle w:val="ListParagraph"/>
+              <w:numPr>
+                <w:ilvl w:val="0"/>
+                <w:numId w:val="13"/>
+              </w:numPr>
+            </w:pPr>
+            <w:r>
+              <w:t xml:space="preserve">Nhân viên thực hiện chấm </w:t>
+            </w:r>
+            <w:r>
+              <w:t>công.</w:t>
+            </w:r>
+            <w:bookmarkStart w:id="59" w:name="_GoBack"/>
+            <w:bookmarkEnd w:id="59"/>
+          </w:p>
+        </w:tc>
+      </w:tr>
+      <w:tr>
+        <w:tc>
+          <w:tcPr>
+            <w:tcW w:w="9350" w:type="dxa"/>
+          </w:tcPr>
+          <w:p>
+            <w:pPr>
+              <w:pStyle w:val="ListParagraph"/>
+              <w:ind w:left="0" w:firstLine="0"/>
+            </w:pPr>
+          </w:p>
+        </w:tc>
+      </w:tr>
+    </w:tbl>
+    <w:p>
+      <w:pPr>
+        <w:pStyle w:val="ListParagraph"/>
+        <w:ind w:firstLine="0"/>
+      </w:pPr>
+    </w:p>
     <w:sectPr>
       <w:pgSz w:w="12240" w:h="15840"/>
       <w:pgMar w:top="1440" w:right="1440" w:bottom="1440" w:left="1440" w:header="720" w:footer="720" w:gutter="0"/>
@@ -790,7 +1724,7 @@
 </file>
 
 <file path=word/numbering.xml><?xml version="1.0" encoding="utf-8"?>
-<w:numbering xmlns:wpc="http://schemas.microsoft.com/office/word/2010/wordprocessingCanvas" xmlns:cx="http://schemas.microsoft.com/office/drawing/2014/chartex" xmlns:cx1="http://schemas.microsoft.com/office/drawing/2015/9/8/chartex" xmlns:cx2="http://schemas.microsoft.com/office/drawing/2015/10/21/chartex" xmlns:cx3="http://schemas.microsoft.com/office/drawing/2016/5/9/chartex" xmlns:cx4="http://schemas.microsoft.com/office/drawing/2016/5/10/chartex" xmlns:cx5="http://schemas.microsoft.com/office/drawing/2016/5/11/chartex" xmlns:cx6="http://schemas.microsoft.com/office/drawing/2016/5/12/chartex" xmlns:cx7="http://schemas.microsoft.com/office/drawing/2016/5/13/chartex" xmlns:cx8="http://schemas.microsoft.com/office/drawing/2016/5/14/chartex" xmlns:mc="http://schemas.openxmlformats.org/markup-compatibility/2006" xmlns:aink="http://schemas.microsoft.com/office/drawing/2016/ink" xmlns:am3d="http://schemas.microsoft.com/office/drawing/2017/model3d" xmlns:o="urn:schemas-microsoft-com:office:office" xmlns:oel="http://schemas.microsoft.com/office/2019/extlst" xmlns:r="http://schemas.openxmlformats.org/officeDocument/2006/relationships" xmlns:m="http://schemas.openxmlformats.org/officeDocument/2006/math" xmlns:v="urn:schemas-microsoft-com:vml" xmlns:wp14="http://schemas.microsoft.com/office/word/2010/wordprocessingDrawing" xmlns:wp="http://schemas.openxmlformats.org/drawingml/2006/wordprocessingDrawing" xmlns:w10="urn:schemas-microsoft-com:office:word" xmlns:w="http://schemas.openxmlformats.org/wordprocessingml/2006/main" xmlns:w14="http://schemas.microsoft.com/office/word/2010/wordml" xmlns:w15="http://schemas.microsoft.com/office/word/2012/wordml" xmlns:w16cex="http://schemas.microsoft.com/office/word/2018/wordml/cex" xmlns:w16cid="http://schemas.microsoft.com/office/word/2016/wordml/cid" xmlns:w16="http://schemas.microsoft.com/office/word/2018/wordml" xmlns:w16du="http://schemas.microsoft.com/office/word/2023/wordml/word16du" xmlns:w16sdtdh="http://schemas.microsoft.com/office/word/2020/wordml/sdtdatahash" xmlns:w16se="http://schemas.microsoft.com/office/word/2015/wordml/symex" xmlns:wpg="http://schemas.microsoft.com/office/word/2010/wordprocessingGroup" xmlns:wpi="http://schemas.microsoft.com/office/word/2010/wordprocessingInk" xmlns:wne="http://schemas.microsoft.com/office/word/2006/wordml" xmlns:wps="http://schemas.microsoft.com/office/word/2010/wordprocessingShape" mc:Ignorable="w14 w15 w16se w16cid w16 w16cex w16sdtdh w16du wp14">
+<w:numbering xmlns:wpc="http://schemas.microsoft.com/office/word/2010/wordprocessingCanvas" xmlns:cx="http://schemas.microsoft.com/office/drawing/2014/chartex" xmlns:mc="http://schemas.openxmlformats.org/markup-compatibility/2006" xmlns:o="urn:schemas-microsoft-com:office:office" xmlns:r="http://schemas.openxmlformats.org/officeDocument/2006/relationships" xmlns:m="http://schemas.openxmlformats.org/officeDocument/2006/math" xmlns:v="urn:schemas-microsoft-com:vml" xmlns:wp14="http://schemas.microsoft.com/office/word/2010/wordprocessingDrawing" xmlns:wp="http://schemas.openxmlformats.org/drawingml/2006/wordprocessingDrawing" xmlns:w10="urn:schemas-microsoft-com:office:word" xmlns:w="http://schemas.openxmlformats.org/wordprocessingml/2006/main" xmlns:w14="http://schemas.microsoft.com/office/word/2010/wordml" xmlns:w15="http://schemas.microsoft.com/office/word/2012/wordml" xmlns:w16se="http://schemas.microsoft.com/office/word/2015/wordml/symex" xmlns:wpg="http://schemas.microsoft.com/office/word/2010/wordprocessingGroup" xmlns:wpi="http://schemas.microsoft.com/office/word/2010/wordprocessingInk" xmlns:wne="http://schemas.microsoft.com/office/word/2006/wordml" xmlns:wps="http://schemas.microsoft.com/office/word/2010/wordprocessingShape" mc:Ignorable="w14 w15 w16se wp14">
   <w:abstractNum w:abstractNumId="0" w15:restartNumberingAfterBreak="0">
     <w:nsid w:val="A009862C"/>
     <w:multiLevelType w:val="singleLevel"/>
@@ -832,6 +1766,362 @@
     </w:lvl>
   </w:abstractNum>
   <w:abstractNum w:abstractNumId="2" w15:restartNumberingAfterBreak="0">
+    <w:nsid w:val="14AD614B"/>
+    <w:multiLevelType w:val="hybridMultilevel"/>
+    <w:tmpl w:val="5D8A1424"/>
+    <w:lvl w:ilvl="0" w:tplc="0409000F">
+      <w:start w:val="1"/>
+      <w:numFmt w:val="decimal"/>
+      <w:lvlText w:val="%1."/>
+      <w:lvlJc w:val="left"/>
+      <w:pPr>
+        <w:ind w:left="720" w:hanging="360"/>
+      </w:pPr>
+      <w:rPr>
+        <w:rFonts w:hint="default"/>
+      </w:rPr>
+    </w:lvl>
+    <w:lvl w:ilvl="1" w:tplc="04090019" w:tentative="1">
+      <w:start w:val="1"/>
+      <w:numFmt w:val="lowerLetter"/>
+      <w:lvlText w:val="%2."/>
+      <w:lvlJc w:val="left"/>
+      <w:pPr>
+        <w:ind w:left="1440" w:hanging="360"/>
+      </w:pPr>
+    </w:lvl>
+    <w:lvl w:ilvl="2" w:tplc="0409001B" w:tentative="1">
+      <w:start w:val="1"/>
+      <w:numFmt w:val="lowerRoman"/>
+      <w:lvlText w:val="%3."/>
+      <w:lvlJc w:val="right"/>
+      <w:pPr>
+        <w:ind w:left="2160" w:hanging="180"/>
+      </w:pPr>
+    </w:lvl>
+    <w:lvl w:ilvl="3" w:tplc="0409000F" w:tentative="1">
+      <w:start w:val="1"/>
+      <w:numFmt w:val="decimal"/>
+      <w:lvlText w:val="%4."/>
+      <w:lvlJc w:val="left"/>
+      <w:pPr>
+        <w:ind w:left="2880" w:hanging="360"/>
+      </w:pPr>
+    </w:lvl>
+    <w:lvl w:ilvl="4" w:tplc="04090019" w:tentative="1">
+      <w:start w:val="1"/>
+      <w:numFmt w:val="lowerLetter"/>
+      <w:lvlText w:val="%5."/>
+      <w:lvlJc w:val="left"/>
+      <w:pPr>
+        <w:ind w:left="3600" w:hanging="360"/>
+      </w:pPr>
+    </w:lvl>
+    <w:lvl w:ilvl="5" w:tplc="0409001B" w:tentative="1">
+      <w:start w:val="1"/>
+      <w:numFmt w:val="lowerRoman"/>
+      <w:lvlText w:val="%6."/>
+      <w:lvlJc w:val="right"/>
+      <w:pPr>
+        <w:ind w:left="4320" w:hanging="180"/>
+      </w:pPr>
+    </w:lvl>
+    <w:lvl w:ilvl="6" w:tplc="0409000F" w:tentative="1">
+      <w:start w:val="1"/>
+      <w:numFmt w:val="decimal"/>
+      <w:lvlText w:val="%7."/>
+      <w:lvlJc w:val="left"/>
+      <w:pPr>
+        <w:ind w:left="5040" w:hanging="360"/>
+      </w:pPr>
+    </w:lvl>
+    <w:lvl w:ilvl="7" w:tplc="04090019" w:tentative="1">
+      <w:start w:val="1"/>
+      <w:numFmt w:val="lowerLetter"/>
+      <w:lvlText w:val="%8."/>
+      <w:lvlJc w:val="left"/>
+      <w:pPr>
+        <w:ind w:left="5760" w:hanging="360"/>
+      </w:pPr>
+    </w:lvl>
+    <w:lvl w:ilvl="8" w:tplc="0409001B" w:tentative="1">
+      <w:start w:val="1"/>
+      <w:numFmt w:val="lowerRoman"/>
+      <w:lvlText w:val="%9."/>
+      <w:lvlJc w:val="right"/>
+      <w:pPr>
+        <w:ind w:left="6480" w:hanging="180"/>
+      </w:pPr>
+    </w:lvl>
+  </w:abstractNum>
+  <w:abstractNum w:abstractNumId="3" w15:restartNumberingAfterBreak="0">
+    <w:nsid w:val="284A48F8"/>
+    <w:multiLevelType w:val="hybridMultilevel"/>
+    <w:tmpl w:val="2700A936"/>
+    <w:lvl w:ilvl="0" w:tplc="0409000F">
+      <w:start w:val="1"/>
+      <w:numFmt w:val="decimal"/>
+      <w:lvlText w:val="%1."/>
+      <w:lvlJc w:val="left"/>
+      <w:pPr>
+        <w:ind w:left="720" w:hanging="360"/>
+      </w:pPr>
+      <w:rPr>
+        <w:rFonts w:hint="default"/>
+      </w:rPr>
+    </w:lvl>
+    <w:lvl w:ilvl="1" w:tplc="04090019" w:tentative="1">
+      <w:start w:val="1"/>
+      <w:numFmt w:val="lowerLetter"/>
+      <w:lvlText w:val="%2."/>
+      <w:lvlJc w:val="left"/>
+      <w:pPr>
+        <w:ind w:left="1440" w:hanging="360"/>
+      </w:pPr>
+    </w:lvl>
+    <w:lvl w:ilvl="2" w:tplc="0409001B" w:tentative="1">
+      <w:start w:val="1"/>
+      <w:numFmt w:val="lowerRoman"/>
+      <w:lvlText w:val="%3."/>
+      <w:lvlJc w:val="right"/>
+      <w:pPr>
+        <w:ind w:left="2160" w:hanging="180"/>
+      </w:pPr>
+    </w:lvl>
+    <w:lvl w:ilvl="3" w:tplc="0409000F" w:tentative="1">
+      <w:start w:val="1"/>
+      <w:numFmt w:val="decimal"/>
+      <w:lvlText w:val="%4."/>
+      <w:lvlJc w:val="left"/>
+      <w:pPr>
+        <w:ind w:left="2880" w:hanging="360"/>
+      </w:pPr>
+    </w:lvl>
+    <w:lvl w:ilvl="4" w:tplc="04090019" w:tentative="1">
+      <w:start w:val="1"/>
+      <w:numFmt w:val="lowerLetter"/>
+      <w:lvlText w:val="%5."/>
+      <w:lvlJc w:val="left"/>
+      <w:pPr>
+        <w:ind w:left="3600" w:hanging="360"/>
+      </w:pPr>
+    </w:lvl>
+    <w:lvl w:ilvl="5" w:tplc="0409001B" w:tentative="1">
+      <w:start w:val="1"/>
+      <w:numFmt w:val="lowerRoman"/>
+      <w:lvlText w:val="%6."/>
+      <w:lvlJc w:val="right"/>
+      <w:pPr>
+        <w:ind w:left="4320" w:hanging="180"/>
+      </w:pPr>
+    </w:lvl>
+    <w:lvl w:ilvl="6" w:tplc="0409000F" w:tentative="1">
+      <w:start w:val="1"/>
+      <w:numFmt w:val="decimal"/>
+      <w:lvlText w:val="%7."/>
+      <w:lvlJc w:val="left"/>
+      <w:pPr>
+        <w:ind w:left="5040" w:hanging="360"/>
+      </w:pPr>
+    </w:lvl>
+    <w:lvl w:ilvl="7" w:tplc="04090019" w:tentative="1">
+      <w:start w:val="1"/>
+      <w:numFmt w:val="lowerLetter"/>
+      <w:lvlText w:val="%8."/>
+      <w:lvlJc w:val="left"/>
+      <w:pPr>
+        <w:ind w:left="5760" w:hanging="360"/>
+      </w:pPr>
+    </w:lvl>
+    <w:lvl w:ilvl="8" w:tplc="0409001B" w:tentative="1">
+      <w:start w:val="1"/>
+      <w:numFmt w:val="lowerRoman"/>
+      <w:lvlText w:val="%9."/>
+      <w:lvlJc w:val="right"/>
+      <w:pPr>
+        <w:ind w:left="6480" w:hanging="180"/>
+      </w:pPr>
+    </w:lvl>
+  </w:abstractNum>
+  <w:abstractNum w:abstractNumId="4" w15:restartNumberingAfterBreak="0">
+    <w:nsid w:val="285D2A18"/>
+    <w:multiLevelType w:val="hybridMultilevel"/>
+    <w:tmpl w:val="3FF881C6"/>
+    <w:lvl w:ilvl="0" w:tplc="0409000F">
+      <w:start w:val="1"/>
+      <w:numFmt w:val="decimal"/>
+      <w:lvlText w:val="%1."/>
+      <w:lvlJc w:val="left"/>
+      <w:pPr>
+        <w:ind w:left="720" w:hanging="360"/>
+      </w:pPr>
+      <w:rPr>
+        <w:rFonts w:hint="default"/>
+      </w:rPr>
+    </w:lvl>
+    <w:lvl w:ilvl="1" w:tplc="04090019" w:tentative="1">
+      <w:start w:val="1"/>
+      <w:numFmt w:val="lowerLetter"/>
+      <w:lvlText w:val="%2."/>
+      <w:lvlJc w:val="left"/>
+      <w:pPr>
+        <w:ind w:left="1440" w:hanging="360"/>
+      </w:pPr>
+    </w:lvl>
+    <w:lvl w:ilvl="2" w:tplc="0409001B" w:tentative="1">
+      <w:start w:val="1"/>
+      <w:numFmt w:val="lowerRoman"/>
+      <w:lvlText w:val="%3."/>
+      <w:lvlJc w:val="right"/>
+      <w:pPr>
+        <w:ind w:left="2160" w:hanging="180"/>
+      </w:pPr>
+    </w:lvl>
+    <w:lvl w:ilvl="3" w:tplc="0409000F" w:tentative="1">
+      <w:start w:val="1"/>
+      <w:numFmt w:val="decimal"/>
+      <w:lvlText w:val="%4."/>
+      <w:lvlJc w:val="left"/>
+      <w:pPr>
+        <w:ind w:left="2880" w:hanging="360"/>
+      </w:pPr>
+    </w:lvl>
+    <w:lvl w:ilvl="4" w:tplc="04090019" w:tentative="1">
+      <w:start w:val="1"/>
+      <w:numFmt w:val="lowerLetter"/>
+      <w:lvlText w:val="%5."/>
+      <w:lvlJc w:val="left"/>
+      <w:pPr>
+        <w:ind w:left="3600" w:hanging="360"/>
+      </w:pPr>
+    </w:lvl>
+    <w:lvl w:ilvl="5" w:tplc="0409001B" w:tentative="1">
+      <w:start w:val="1"/>
+      <w:numFmt w:val="lowerRoman"/>
+      <w:lvlText w:val="%6."/>
+      <w:lvlJc w:val="right"/>
+      <w:pPr>
+        <w:ind w:left="4320" w:hanging="180"/>
+      </w:pPr>
+    </w:lvl>
+    <w:lvl w:ilvl="6" w:tplc="0409000F" w:tentative="1">
+      <w:start w:val="1"/>
+      <w:numFmt w:val="decimal"/>
+      <w:lvlText w:val="%7."/>
+      <w:lvlJc w:val="left"/>
+      <w:pPr>
+        <w:ind w:left="5040" w:hanging="360"/>
+      </w:pPr>
+    </w:lvl>
+    <w:lvl w:ilvl="7" w:tplc="04090019" w:tentative="1">
+      <w:start w:val="1"/>
+      <w:numFmt w:val="lowerLetter"/>
+      <w:lvlText w:val="%8."/>
+      <w:lvlJc w:val="left"/>
+      <w:pPr>
+        <w:ind w:left="5760" w:hanging="360"/>
+      </w:pPr>
+    </w:lvl>
+    <w:lvl w:ilvl="8" w:tplc="0409001B" w:tentative="1">
+      <w:start w:val="1"/>
+      <w:numFmt w:val="lowerRoman"/>
+      <w:lvlText w:val="%9."/>
+      <w:lvlJc w:val="right"/>
+      <w:pPr>
+        <w:ind w:left="6480" w:hanging="180"/>
+      </w:pPr>
+    </w:lvl>
+  </w:abstractNum>
+  <w:abstractNum w:abstractNumId="5" w15:restartNumberingAfterBreak="0">
+    <w:nsid w:val="35B06F92"/>
+    <w:multiLevelType w:val="hybridMultilevel"/>
+    <w:tmpl w:val="743E0E0C"/>
+    <w:lvl w:ilvl="0" w:tplc="0409000F">
+      <w:start w:val="1"/>
+      <w:numFmt w:val="decimal"/>
+      <w:lvlText w:val="%1."/>
+      <w:lvlJc w:val="left"/>
+      <w:pPr>
+        <w:ind w:left="720" w:hanging="360"/>
+      </w:pPr>
+      <w:rPr>
+        <w:rFonts w:hint="default"/>
+      </w:rPr>
+    </w:lvl>
+    <w:lvl w:ilvl="1" w:tplc="04090019" w:tentative="1">
+      <w:start w:val="1"/>
+      <w:numFmt w:val="lowerLetter"/>
+      <w:lvlText w:val="%2."/>
+      <w:lvlJc w:val="left"/>
+      <w:pPr>
+        <w:ind w:left="1440" w:hanging="360"/>
+      </w:pPr>
+    </w:lvl>
+    <w:lvl w:ilvl="2" w:tplc="0409001B" w:tentative="1">
+      <w:start w:val="1"/>
+      <w:numFmt w:val="lowerRoman"/>
+      <w:lvlText w:val="%3."/>
+      <w:lvlJc w:val="right"/>
+      <w:pPr>
+        <w:ind w:left="2160" w:hanging="180"/>
+      </w:pPr>
+    </w:lvl>
+    <w:lvl w:ilvl="3" w:tplc="0409000F" w:tentative="1">
+      <w:start w:val="1"/>
+      <w:numFmt w:val="decimal"/>
+      <w:lvlText w:val="%4."/>
+      <w:lvlJc w:val="left"/>
+      <w:pPr>
+        <w:ind w:left="2880" w:hanging="360"/>
+      </w:pPr>
+    </w:lvl>
+    <w:lvl w:ilvl="4" w:tplc="04090019" w:tentative="1">
+      <w:start w:val="1"/>
+      <w:numFmt w:val="lowerLetter"/>
+      <w:lvlText w:val="%5."/>
+      <w:lvlJc w:val="left"/>
+      <w:pPr>
+        <w:ind w:left="3600" w:hanging="360"/>
+      </w:pPr>
+    </w:lvl>
+    <w:lvl w:ilvl="5" w:tplc="0409001B" w:tentative="1">
+      <w:start w:val="1"/>
+      <w:numFmt w:val="lowerRoman"/>
+      <w:lvlText w:val="%6."/>
+      <w:lvlJc w:val="right"/>
+      <w:pPr>
+        <w:ind w:left="4320" w:hanging="180"/>
+      </w:pPr>
+    </w:lvl>
+    <w:lvl w:ilvl="6" w:tplc="0409000F" w:tentative="1">
+      <w:start w:val="1"/>
+      <w:numFmt w:val="decimal"/>
+      <w:lvlText w:val="%7."/>
+      <w:lvlJc w:val="left"/>
+      <w:pPr>
+        <w:ind w:left="5040" w:hanging="360"/>
+      </w:pPr>
+    </w:lvl>
+    <w:lvl w:ilvl="7" w:tplc="04090019" w:tentative="1">
+      <w:start w:val="1"/>
+      <w:numFmt w:val="lowerLetter"/>
+      <w:lvlText w:val="%8."/>
+      <w:lvlJc w:val="left"/>
+      <w:pPr>
+        <w:ind w:left="5760" w:hanging="360"/>
+      </w:pPr>
+    </w:lvl>
+    <w:lvl w:ilvl="8" w:tplc="0409001B" w:tentative="1">
+      <w:start w:val="1"/>
+      <w:numFmt w:val="lowerRoman"/>
+      <w:lvlText w:val="%9."/>
+      <w:lvlJc w:val="right"/>
+      <w:pPr>
+        <w:ind w:left="6480" w:hanging="180"/>
+      </w:pPr>
+    </w:lvl>
+  </w:abstractNum>
+  <w:abstractNum w:abstractNumId="6" w15:restartNumberingAfterBreak="0">
     <w:nsid w:val="37B14416"/>
     <w:multiLevelType w:val="hybridMultilevel"/>
     <w:tmpl w:val="1236DD38"/>
@@ -943,7 +2233,7 @@
       </w:rPr>
     </w:lvl>
   </w:abstractNum>
-  <w:abstractNum w:abstractNumId="3" w15:restartNumberingAfterBreak="0">
+  <w:abstractNum w:abstractNumId="7" w15:restartNumberingAfterBreak="0">
     <w:nsid w:val="4C785E59"/>
     <w:multiLevelType w:val="hybridMultilevel"/>
     <w:tmpl w:val="A0D6D042"/>
@@ -1056,7 +2346,7 @@
       </w:rPr>
     </w:lvl>
   </w:abstractNum>
-  <w:abstractNum w:abstractNumId="4" w15:restartNumberingAfterBreak="0">
+  <w:abstractNum w:abstractNumId="8" w15:restartNumberingAfterBreak="0">
     <w:nsid w:val="51F8505D"/>
     <w:multiLevelType w:val="multilevel"/>
     <w:tmpl w:val="9B7691B0"/>
@@ -1169,7 +2459,185 @@
       </w:rPr>
     </w:lvl>
   </w:abstractNum>
-  <w:abstractNum w:abstractNumId="5" w15:restartNumberingAfterBreak="0">
+  <w:abstractNum w:abstractNumId="9" w15:restartNumberingAfterBreak="0">
+    <w:nsid w:val="5B202E50"/>
+    <w:multiLevelType w:val="hybridMultilevel"/>
+    <w:tmpl w:val="76F2A7FE"/>
+    <w:lvl w:ilvl="0" w:tplc="0409000F">
+      <w:start w:val="1"/>
+      <w:numFmt w:val="decimal"/>
+      <w:lvlText w:val="%1."/>
+      <w:lvlJc w:val="left"/>
+      <w:pPr>
+        <w:ind w:left="720" w:hanging="360"/>
+      </w:pPr>
+      <w:rPr>
+        <w:rFonts w:hint="default"/>
+      </w:rPr>
+    </w:lvl>
+    <w:lvl w:ilvl="1" w:tplc="04090019" w:tentative="1">
+      <w:start w:val="1"/>
+      <w:numFmt w:val="lowerLetter"/>
+      <w:lvlText w:val="%2."/>
+      <w:lvlJc w:val="left"/>
+      <w:pPr>
+        <w:ind w:left="1440" w:hanging="360"/>
+      </w:pPr>
+    </w:lvl>
+    <w:lvl w:ilvl="2" w:tplc="0409001B" w:tentative="1">
+      <w:start w:val="1"/>
+      <w:numFmt w:val="lowerRoman"/>
+      <w:lvlText w:val="%3."/>
+      <w:lvlJc w:val="right"/>
+      <w:pPr>
+        <w:ind w:left="2160" w:hanging="180"/>
+      </w:pPr>
+    </w:lvl>
+    <w:lvl w:ilvl="3" w:tplc="0409000F" w:tentative="1">
+      <w:start w:val="1"/>
+      <w:numFmt w:val="decimal"/>
+      <w:lvlText w:val="%4."/>
+      <w:lvlJc w:val="left"/>
+      <w:pPr>
+        <w:ind w:left="2880" w:hanging="360"/>
+      </w:pPr>
+    </w:lvl>
+    <w:lvl w:ilvl="4" w:tplc="04090019" w:tentative="1">
+      <w:start w:val="1"/>
+      <w:numFmt w:val="lowerLetter"/>
+      <w:lvlText w:val="%5."/>
+      <w:lvlJc w:val="left"/>
+      <w:pPr>
+        <w:ind w:left="3600" w:hanging="360"/>
+      </w:pPr>
+    </w:lvl>
+    <w:lvl w:ilvl="5" w:tplc="0409001B" w:tentative="1">
+      <w:start w:val="1"/>
+      <w:numFmt w:val="lowerRoman"/>
+      <w:lvlText w:val="%6."/>
+      <w:lvlJc w:val="right"/>
+      <w:pPr>
+        <w:ind w:left="4320" w:hanging="180"/>
+      </w:pPr>
+    </w:lvl>
+    <w:lvl w:ilvl="6" w:tplc="0409000F" w:tentative="1">
+      <w:start w:val="1"/>
+      <w:numFmt w:val="decimal"/>
+      <w:lvlText w:val="%7."/>
+      <w:lvlJc w:val="left"/>
+      <w:pPr>
+        <w:ind w:left="5040" w:hanging="360"/>
+      </w:pPr>
+    </w:lvl>
+    <w:lvl w:ilvl="7" w:tplc="04090019" w:tentative="1">
+      <w:start w:val="1"/>
+      <w:numFmt w:val="lowerLetter"/>
+      <w:lvlText w:val="%8."/>
+      <w:lvlJc w:val="left"/>
+      <w:pPr>
+        <w:ind w:left="5760" w:hanging="360"/>
+      </w:pPr>
+    </w:lvl>
+    <w:lvl w:ilvl="8" w:tplc="0409001B" w:tentative="1">
+      <w:start w:val="1"/>
+      <w:numFmt w:val="lowerRoman"/>
+      <w:lvlText w:val="%9."/>
+      <w:lvlJc w:val="right"/>
+      <w:pPr>
+        <w:ind w:left="6480" w:hanging="180"/>
+      </w:pPr>
+    </w:lvl>
+  </w:abstractNum>
+  <w:abstractNum w:abstractNumId="10" w15:restartNumberingAfterBreak="0">
+    <w:nsid w:val="6FAD1654"/>
+    <w:multiLevelType w:val="hybridMultilevel"/>
+    <w:tmpl w:val="DEEECAE2"/>
+    <w:lvl w:ilvl="0" w:tplc="0409000F">
+      <w:start w:val="1"/>
+      <w:numFmt w:val="decimal"/>
+      <w:lvlText w:val="%1."/>
+      <w:lvlJc w:val="left"/>
+      <w:pPr>
+        <w:ind w:left="720" w:hanging="360"/>
+      </w:pPr>
+      <w:rPr>
+        <w:rFonts w:hint="default"/>
+      </w:rPr>
+    </w:lvl>
+    <w:lvl w:ilvl="1" w:tplc="04090019" w:tentative="1">
+      <w:start w:val="1"/>
+      <w:numFmt w:val="lowerLetter"/>
+      <w:lvlText w:val="%2."/>
+      <w:lvlJc w:val="left"/>
+      <w:pPr>
+        <w:ind w:left="1440" w:hanging="360"/>
+      </w:pPr>
+    </w:lvl>
+    <w:lvl w:ilvl="2" w:tplc="0409001B" w:tentative="1">
+      <w:start w:val="1"/>
+      <w:numFmt w:val="lowerRoman"/>
+      <w:lvlText w:val="%3."/>
+      <w:lvlJc w:val="right"/>
+      <w:pPr>
+        <w:ind w:left="2160" w:hanging="180"/>
+      </w:pPr>
+    </w:lvl>
+    <w:lvl w:ilvl="3" w:tplc="0409000F" w:tentative="1">
+      <w:start w:val="1"/>
+      <w:numFmt w:val="decimal"/>
+      <w:lvlText w:val="%4."/>
+      <w:lvlJc w:val="left"/>
+      <w:pPr>
+        <w:ind w:left="2880" w:hanging="360"/>
+      </w:pPr>
+    </w:lvl>
+    <w:lvl w:ilvl="4" w:tplc="04090019" w:tentative="1">
+      <w:start w:val="1"/>
+      <w:numFmt w:val="lowerLetter"/>
+      <w:lvlText w:val="%5."/>
+      <w:lvlJc w:val="left"/>
+      <w:pPr>
+        <w:ind w:left="3600" w:hanging="360"/>
+      </w:pPr>
+    </w:lvl>
+    <w:lvl w:ilvl="5" w:tplc="0409001B" w:tentative="1">
+      <w:start w:val="1"/>
+      <w:numFmt w:val="lowerRoman"/>
+      <w:lvlText w:val="%6."/>
+      <w:lvlJc w:val="right"/>
+      <w:pPr>
+        <w:ind w:left="4320" w:hanging="180"/>
+      </w:pPr>
+    </w:lvl>
+    <w:lvl w:ilvl="6" w:tplc="0409000F" w:tentative="1">
+      <w:start w:val="1"/>
+      <w:numFmt w:val="decimal"/>
+      <w:lvlText w:val="%7."/>
+      <w:lvlJc w:val="left"/>
+      <w:pPr>
+        <w:ind w:left="5040" w:hanging="360"/>
+      </w:pPr>
+    </w:lvl>
+    <w:lvl w:ilvl="7" w:tplc="04090019" w:tentative="1">
+      <w:start w:val="1"/>
+      <w:numFmt w:val="lowerLetter"/>
+      <w:lvlText w:val="%8."/>
+      <w:lvlJc w:val="left"/>
+      <w:pPr>
+        <w:ind w:left="5760" w:hanging="360"/>
+      </w:pPr>
+    </w:lvl>
+    <w:lvl w:ilvl="8" w:tplc="0409001B" w:tentative="1">
+      <w:start w:val="1"/>
+      <w:numFmt w:val="lowerRoman"/>
+      <w:lvlText w:val="%9."/>
+      <w:lvlJc w:val="right"/>
+      <w:pPr>
+        <w:ind w:left="6480" w:hanging="180"/>
+      </w:pPr>
+    </w:lvl>
+  </w:abstractNum>
+  <w:abstractNum w:abstractNumId="11" w15:restartNumberingAfterBreak="0">
     <w:nsid w:val="74BC0BE2"/>
     <w:multiLevelType w:val="singleLevel"/>
     <w:tmpl w:val="74BC0BE2"/>
@@ -1189,23 +2657,23 @@
       </w:rPr>
     </w:lvl>
   </w:abstractNum>
-  <w:num w:numId="1" w16cid:durableId="285621210">
+  <w:num w:numId="1">
     <w:abstractNumId w:val="0"/>
   </w:num>
-  <w:num w:numId="2" w16cid:durableId="684284404">
-    <w:abstractNumId w:val="4"/>
+  <w:num w:numId="2">
+    <w:abstractNumId w:val="8"/>
   </w:num>
-  <w:num w:numId="3" w16cid:durableId="1200161938">
+  <w:num w:numId="3">
     <w:abstractNumId w:val="1"/>
   </w:num>
-  <w:num w:numId="4" w16cid:durableId="242491059">
-    <w:abstractNumId w:val="5"/>
+  <w:num w:numId="4">
+    <w:abstractNumId w:val="11"/>
   </w:num>
-  <w:num w:numId="5" w16cid:durableId="1572691885">
-    <w:abstractNumId w:val="3"/>
+  <w:num w:numId="5">
+    <w:abstractNumId w:val="7"/>
   </w:num>
-  <w:num w:numId="6" w16cid:durableId="1089814233">
-    <w:abstractNumId w:val="4"/>
+  <w:num w:numId="6">
+    <w:abstractNumId w:val="8"/>
     <w:lvlOverride w:ilvl="0">
       <w:startOverride w:val="1"/>
     </w:lvlOverride>
@@ -1234,14 +2702,32 @@
       <w:startOverride w:val="1"/>
     </w:lvlOverride>
   </w:num>
-  <w:num w:numId="7" w16cid:durableId="1581675469">
+  <w:num w:numId="7">
+    <w:abstractNumId w:val="6"/>
+  </w:num>
+  <w:num w:numId="8">
+    <w:abstractNumId w:val="4"/>
+  </w:num>
+  <w:num w:numId="9">
+    <w:abstractNumId w:val="3"/>
+  </w:num>
+  <w:num w:numId="10">
+    <w:abstractNumId w:val="10"/>
+  </w:num>
+  <w:num w:numId="11">
+    <w:abstractNumId w:val="9"/>
+  </w:num>
+  <w:num w:numId="12">
     <w:abstractNumId w:val="2"/>
+  </w:num>
+  <w:num w:numId="13">
+    <w:abstractNumId w:val="5"/>
   </w:num>
 </w:numbering>
 </file>
 
 <file path=word/styles.xml><?xml version="1.0" encoding="utf-8"?>
-<w:styles xmlns:mc="http://schemas.openxmlformats.org/markup-compatibility/2006" xmlns:r="http://schemas.openxmlformats.org/officeDocument/2006/relationships" xmlns:w="http://schemas.openxmlformats.org/wordprocessingml/2006/main" xmlns:w14="http://schemas.microsoft.com/office/word/2010/wordml" xmlns:w15="http://schemas.microsoft.com/office/word/2012/wordml" xmlns:w16cex="http://schemas.microsoft.com/office/word/2018/wordml/cex" xmlns:w16cid="http://schemas.microsoft.com/office/word/2016/wordml/cid" xmlns:w16="http://schemas.microsoft.com/office/word/2018/wordml" xmlns:w16du="http://schemas.microsoft.com/office/word/2023/wordml/word16du" xmlns:w16sdtdh="http://schemas.microsoft.com/office/word/2020/wordml/sdtdatahash" xmlns:w16se="http://schemas.microsoft.com/office/word/2015/wordml/symex" mc:Ignorable="w14 w15 w16se w16cid w16 w16cex w16sdtdh w16du">
+<w:styles xmlns:mc="http://schemas.openxmlformats.org/markup-compatibility/2006" xmlns:r="http://schemas.openxmlformats.org/officeDocument/2006/relationships" xmlns:w="http://schemas.openxmlformats.org/wordprocessingml/2006/main" xmlns:w14="http://schemas.microsoft.com/office/word/2010/wordml" xmlns:w15="http://schemas.microsoft.com/office/word/2012/wordml" xmlns:w16se="http://schemas.microsoft.com/office/word/2015/wordml/symex" mc:Ignorable="w14 w15 w16se">
   <w:docDefaults>
     <w:rPrDefault>
       <w:rPr>
@@ -1259,7 +2745,7 @@
       </w:pPr>
     </w:pPrDefault>
   </w:docDefaults>
-  <w:latentStyles w:defLockedState="0" w:defUIPriority="99" w:defSemiHidden="0" w:defUnhideWhenUsed="0" w:defQFormat="0" w:count="376">
+  <w:latentStyles w:defLockedState="0" w:defUIPriority="99" w:defSemiHidden="0" w:defUnhideWhenUsed="0" w:defQFormat="0" w:count="371">
     <w:lsdException w:name="Normal" w:uiPriority="0" w:qFormat="1"/>
     <w:lsdException w:name="heading 1" w:uiPriority="9" w:qFormat="1"/>
     <w:lsdException w:name="heading 2" w:semiHidden="1" w:uiPriority="9" w:unhideWhenUsed="1" w:qFormat="1"/>
@@ -1631,11 +3117,6 @@
     <w:lsdException w:name="List Table 5 Dark Accent 6" w:uiPriority="50"/>
     <w:lsdException w:name="List Table 6 Colorful Accent 6" w:uiPriority="51"/>
     <w:lsdException w:name="List Table 7 Colorful Accent 6" w:uiPriority="52"/>
-    <w:lsdException w:name="Mention" w:semiHidden="1" w:unhideWhenUsed="1"/>
-    <w:lsdException w:name="Smart Hyperlink" w:semiHidden="1" w:unhideWhenUsed="1"/>
-    <w:lsdException w:name="Hashtag" w:semiHidden="1" w:unhideWhenUsed="1"/>
-    <w:lsdException w:name="Unresolved Mention" w:semiHidden="1" w:unhideWhenUsed="1"/>
-    <w:lsdException w:name="Smart Link" w:semiHidden="1" w:unhideWhenUsed="1"/>
   </w:latentStyles>
   <w:style w:type="paragraph" w:default="1" w:styleId="Normal">
     <w:name w:val="Normal"/>
@@ -1814,6 +3295,25 @@
       <w:bCs/>
       <w:szCs w:val="20"/>
     </w:rPr>
+  </w:style>
+  <w:style w:type="table" w:styleId="TableGrid">
+    <w:name w:val="Table Grid"/>
+    <w:basedOn w:val="TableNormal"/>
+    <w:uiPriority w:val="39"/>
+    <w:rsid w:val="00B35B76"/>
+    <w:pPr>
+      <w:spacing w:after="0" w:line="240" w:lineRule="auto"/>
+    </w:pPr>
+    <w:tblPr>
+      <w:tblBorders>
+        <w:top w:val="single" w:sz="4" w:space="0" w:color="auto"/>
+        <w:left w:val="single" w:sz="4" w:space="0" w:color="auto"/>
+        <w:bottom w:val="single" w:sz="4" w:space="0" w:color="auto"/>
+        <w:right w:val="single" w:sz="4" w:space="0" w:color="auto"/>
+        <w:insideH w:val="single" w:sz="4" w:space="0" w:color="auto"/>
+        <w:insideV w:val="single" w:sz="4" w:space="0" w:color="auto"/>
+      </w:tblBorders>
+    </w:tblPr>
   </w:style>
 </w:styles>
 </file>

</xml_diff>